<commit_message>
Function to compute price index
</commit_message>
<xml_diff>
--- a/doc/notes_dataset.docx
+++ b/doc/notes_dataset.docx
@@ -36,16 +36,44 @@
         <w:rPr>
           <w:i/>
         </w:rPr>
-        <w:t xml:space="preserve">Eurostat </w:t>
-      </w:r>
-      <w:proofErr w:type="gramStart"/>
-      <w:r>
-        <w:rPr>
-          <w:i/>
-        </w:rPr>
-        <w:t>manages</w:t>
-      </w:r>
-      <w:proofErr w:type="gramEnd"/>
+        <w:t xml:space="preserve">Eurostat manages </w:t>
+      </w:r>
+      <w:proofErr w:type="spellStart"/>
+      <w:r>
+        <w:rPr>
+          <w:i/>
+        </w:rPr>
+        <w:t>correspondence</w:t>
+      </w:r>
+      <w:proofErr w:type="spellEnd"/>
+      <w:r>
+        <w:rPr>
+          <w:i/>
+        </w:rPr>
+        <w:t xml:space="preserve"> tables </w:t>
+      </w:r>
+      <w:proofErr w:type="spellStart"/>
+      <w:r>
+        <w:rPr>
+          <w:i/>
+        </w:rPr>
+        <w:t>enabling</w:t>
+      </w:r>
+      <w:proofErr w:type="spellEnd"/>
+      <w:r>
+        <w:rPr>
+          <w:i/>
+        </w:rPr>
+        <w:t xml:space="preserve"> the transposition of data </w:t>
+      </w:r>
+      <w:proofErr w:type="spellStart"/>
+      <w:r>
+        <w:rPr>
+          <w:i/>
+        </w:rPr>
+        <w:t>collected</w:t>
+      </w:r>
+      <w:proofErr w:type="spellEnd"/>
       <w:r>
         <w:rPr>
           <w:i/>
@@ -57,6 +85,146 @@
         <w:rPr>
           <w:i/>
         </w:rPr>
+        <w:t>according</w:t>
+      </w:r>
+      <w:proofErr w:type="spellEnd"/>
+      <w:r>
+        <w:rPr>
+          <w:i/>
+        </w:rPr>
+        <w:t xml:space="preserve"> to the </w:t>
+      </w:r>
+      <w:proofErr w:type="spellStart"/>
+      <w:r>
+        <w:rPr>
+          <w:i/>
+        </w:rPr>
+        <w:t>Combined</w:t>
+      </w:r>
+      <w:proofErr w:type="spellEnd"/>
+      <w:r>
+        <w:rPr>
+          <w:i/>
+        </w:rPr>
+        <w:t xml:space="preserve"> Nomenclature </w:t>
+      </w:r>
+      <w:proofErr w:type="spellStart"/>
+      <w:r>
+        <w:rPr>
+          <w:i/>
+        </w:rPr>
+        <w:t>into</w:t>
+      </w:r>
+      <w:proofErr w:type="spellEnd"/>
+      <w:r>
+        <w:rPr>
+          <w:i/>
+        </w:rPr>
+        <w:t xml:space="preserve"> </w:t>
+      </w:r>
+      <w:proofErr w:type="spellStart"/>
+      <w:r>
+        <w:rPr>
+          <w:i/>
+        </w:rPr>
+        <w:t>other</w:t>
+      </w:r>
+      <w:proofErr w:type="spellEnd"/>
+      <w:r>
+        <w:rPr>
+          <w:i/>
+        </w:rPr>
+        <w:t xml:space="preserve"> classifications </w:t>
+      </w:r>
+      <w:proofErr w:type="spellStart"/>
+      <w:r>
+        <w:rPr>
+          <w:i/>
+        </w:rPr>
+        <w:t>like</w:t>
+      </w:r>
+      <w:proofErr w:type="spellEnd"/>
+      <w:r>
+        <w:rPr>
+          <w:i/>
+        </w:rPr>
+        <w:t xml:space="preserve"> the Standard International Trade Classification (SITC), the Classification of </w:t>
+      </w:r>
+      <w:proofErr w:type="spellStart"/>
+      <w:r>
+        <w:rPr>
+          <w:i/>
+        </w:rPr>
+        <w:t>Products</w:t>
+      </w:r>
+      <w:proofErr w:type="spellEnd"/>
+      <w:r>
+        <w:rPr>
+          <w:i/>
+        </w:rPr>
+        <w:t xml:space="preserve"> by Activity (CPA), the Broad </w:t>
+      </w:r>
+      <w:proofErr w:type="spellStart"/>
+      <w:r>
+        <w:rPr>
+          <w:i/>
+        </w:rPr>
+        <w:t>Economic</w:t>
+      </w:r>
+      <w:proofErr w:type="spellEnd"/>
+      <w:r>
+        <w:rPr>
+          <w:i/>
+        </w:rPr>
+        <w:t xml:space="preserve"> </w:t>
+      </w:r>
+      <w:proofErr w:type="spellStart"/>
+      <w:r>
+        <w:rPr>
+          <w:i/>
+        </w:rPr>
+        <w:t>Activities</w:t>
+      </w:r>
+      <w:proofErr w:type="spellEnd"/>
+      <w:r>
+        <w:rPr>
+          <w:i/>
+        </w:rPr>
+        <w:t xml:space="preserve"> (BEC) or the classification of </w:t>
+      </w:r>
+      <w:proofErr w:type="spellStart"/>
+      <w:r>
+        <w:rPr>
+          <w:i/>
+        </w:rPr>
+        <w:t>goods</w:t>
+      </w:r>
+      <w:proofErr w:type="spellEnd"/>
+      <w:r>
+        <w:rPr>
+          <w:i/>
+        </w:rPr>
+        <w:t xml:space="preserve"> for transport </w:t>
+      </w:r>
+      <w:proofErr w:type="spellStart"/>
+      <w:r>
+        <w:rPr>
+          <w:i/>
+        </w:rPr>
+        <w:t>statistics</w:t>
+      </w:r>
+      <w:proofErr w:type="spellEnd"/>
+      <w:r>
+        <w:rPr>
+          <w:i/>
+        </w:rPr>
+        <w:t xml:space="preserve"> NSTR/Rev.1. All classifications and </w:t>
+      </w:r>
+      <w:proofErr w:type="spellStart"/>
+      <w:r>
+        <w:rPr>
+          <w:i/>
+        </w:rPr>
         <w:t>correspondence</w:t>
       </w:r>
       <w:proofErr w:type="spellEnd"/>
@@ -64,28 +232,28 @@
         <w:rPr>
           <w:i/>
         </w:rPr>
-        <w:t xml:space="preserve"> tables </w:t>
-      </w:r>
-      <w:proofErr w:type="spellStart"/>
-      <w:r>
-        <w:rPr>
-          <w:i/>
-        </w:rPr>
-        <w:t>enabling</w:t>
-      </w:r>
-      <w:proofErr w:type="spellEnd"/>
-      <w:r>
-        <w:rPr>
-          <w:i/>
-        </w:rPr>
-        <w:t xml:space="preserve"> the transposition of data </w:t>
-      </w:r>
-      <w:proofErr w:type="spellStart"/>
-      <w:r>
-        <w:rPr>
-          <w:i/>
-        </w:rPr>
-        <w:t>collected</w:t>
+        <w:t xml:space="preserve"> tables are </w:t>
+      </w:r>
+      <w:proofErr w:type="spellStart"/>
+      <w:r>
+        <w:rPr>
+          <w:i/>
+        </w:rPr>
+        <w:t>available</w:t>
+      </w:r>
+      <w:proofErr w:type="spellEnd"/>
+      <w:r>
+        <w:rPr>
+          <w:i/>
+        </w:rPr>
+        <w:t xml:space="preserve"> on </w:t>
+      </w:r>
+      <w:proofErr w:type="spellStart"/>
+      <w:r>
+        <w:rPr>
+          <w:i/>
+        </w:rPr>
+        <w:t>Eurostat’s</w:t>
       </w:r>
       <w:proofErr w:type="spellEnd"/>
       <w:r>
@@ -99,188 +267,6 @@
         <w:rPr>
           <w:i/>
         </w:rPr>
-        <w:t>according</w:t>
-      </w:r>
-      <w:proofErr w:type="spellEnd"/>
-      <w:r>
-        <w:rPr>
-          <w:i/>
-        </w:rPr>
-        <w:t xml:space="preserve"> to the </w:t>
-      </w:r>
-      <w:proofErr w:type="spellStart"/>
-      <w:r>
-        <w:rPr>
-          <w:i/>
-        </w:rPr>
-        <w:t>Combined</w:t>
-      </w:r>
-      <w:proofErr w:type="spellEnd"/>
-      <w:r>
-        <w:rPr>
-          <w:i/>
-        </w:rPr>
-        <w:t xml:space="preserve"> Nomenclature </w:t>
-      </w:r>
-      <w:proofErr w:type="spellStart"/>
-      <w:r>
-        <w:rPr>
-          <w:i/>
-        </w:rPr>
-        <w:t>into</w:t>
-      </w:r>
-      <w:proofErr w:type="spellEnd"/>
-      <w:r>
-        <w:rPr>
-          <w:i/>
-        </w:rPr>
-        <w:t xml:space="preserve"> </w:t>
-      </w:r>
-      <w:proofErr w:type="spellStart"/>
-      <w:r>
-        <w:rPr>
-          <w:i/>
-        </w:rPr>
-        <w:t>other</w:t>
-      </w:r>
-      <w:proofErr w:type="spellEnd"/>
-      <w:r>
-        <w:rPr>
-          <w:i/>
-        </w:rPr>
-        <w:t xml:space="preserve"> classifications </w:t>
-      </w:r>
-      <w:proofErr w:type="spellStart"/>
-      <w:r>
-        <w:rPr>
-          <w:i/>
-        </w:rPr>
-        <w:t>like</w:t>
-      </w:r>
-      <w:proofErr w:type="spellEnd"/>
-      <w:r>
-        <w:rPr>
-          <w:i/>
-        </w:rPr>
-        <w:t xml:space="preserve"> the Standard International Trade Classification (SITC), the Classification of </w:t>
-      </w:r>
-      <w:proofErr w:type="spellStart"/>
-      <w:r>
-        <w:rPr>
-          <w:i/>
-        </w:rPr>
-        <w:t>Products</w:t>
-      </w:r>
-      <w:proofErr w:type="spellEnd"/>
-      <w:r>
-        <w:rPr>
-          <w:i/>
-        </w:rPr>
-        <w:t xml:space="preserve"> by Activity (CPA), the Broad </w:t>
-      </w:r>
-      <w:proofErr w:type="spellStart"/>
-      <w:r>
-        <w:rPr>
-          <w:i/>
-        </w:rPr>
-        <w:t>Economic</w:t>
-      </w:r>
-      <w:proofErr w:type="spellEnd"/>
-      <w:r>
-        <w:rPr>
-          <w:i/>
-        </w:rPr>
-        <w:t xml:space="preserve"> </w:t>
-      </w:r>
-      <w:proofErr w:type="spellStart"/>
-      <w:r>
-        <w:rPr>
-          <w:i/>
-        </w:rPr>
-        <w:t>Activities</w:t>
-      </w:r>
-      <w:proofErr w:type="spellEnd"/>
-      <w:r>
-        <w:rPr>
-          <w:i/>
-        </w:rPr>
-        <w:t xml:space="preserve"> (BEC) or the classification of </w:t>
-      </w:r>
-      <w:proofErr w:type="spellStart"/>
-      <w:r>
-        <w:rPr>
-          <w:i/>
-        </w:rPr>
-        <w:t>goods</w:t>
-      </w:r>
-      <w:proofErr w:type="spellEnd"/>
-      <w:r>
-        <w:rPr>
-          <w:i/>
-        </w:rPr>
-        <w:t xml:space="preserve"> for transport </w:t>
-      </w:r>
-      <w:proofErr w:type="spellStart"/>
-      <w:r>
-        <w:rPr>
-          <w:i/>
-        </w:rPr>
-        <w:t>statistics</w:t>
-      </w:r>
-      <w:proofErr w:type="spellEnd"/>
-      <w:r>
-        <w:rPr>
-          <w:i/>
-        </w:rPr>
-        <w:t xml:space="preserve"> NSTR/Rev.1. All classifications and </w:t>
-      </w:r>
-      <w:proofErr w:type="spellStart"/>
-      <w:r>
-        <w:rPr>
-          <w:i/>
-        </w:rPr>
-        <w:t>correspondence</w:t>
-      </w:r>
-      <w:proofErr w:type="spellEnd"/>
-      <w:r>
-        <w:rPr>
-          <w:i/>
-        </w:rPr>
-        <w:t xml:space="preserve"> tables are </w:t>
-      </w:r>
-      <w:proofErr w:type="spellStart"/>
-      <w:r>
-        <w:rPr>
-          <w:i/>
-        </w:rPr>
-        <w:t>available</w:t>
-      </w:r>
-      <w:proofErr w:type="spellEnd"/>
-      <w:r>
-        <w:rPr>
-          <w:i/>
-        </w:rPr>
-        <w:t xml:space="preserve"> on </w:t>
-      </w:r>
-      <w:proofErr w:type="spellStart"/>
-      <w:r>
-        <w:rPr>
-          <w:i/>
-        </w:rPr>
-        <w:t>Eurostat’s</w:t>
-      </w:r>
-      <w:proofErr w:type="spellEnd"/>
-      <w:r>
-        <w:rPr>
-          <w:i/>
-        </w:rPr>
-        <w:t xml:space="preserve"> </w:t>
-      </w:r>
-      <w:proofErr w:type="spellStart"/>
-      <w:r>
-        <w:rPr>
-          <w:i/>
-        </w:rPr>
         <w:t>metadata</w:t>
       </w:r>
       <w:proofErr w:type="spellEnd"/>
@@ -311,8 +297,6 @@
       <w:r>
         <w:t xml:space="preserve"> to 2 ISIC_2d and 1 to 3 ISIC_2d.</w:t>
       </w:r>
-      <w:bookmarkStart w:id="0" w:name="_GoBack"/>
-      <w:bookmarkEnd w:id="0"/>
     </w:p>
     <w:p>
       <w:r>
@@ -395,13 +379,16 @@
       <w:pPr>
         <w:pStyle w:val="Paragraphedeliste"/>
         <w:numPr>
-          <w:ilvl w:val="0"/>
+          <w:ilvl w:val="1"/>
           <w:numId w:val="1"/>
         </w:numPr>
       </w:pPr>
-      <w:proofErr w:type="spellStart"/>
-      <w:r>
-        <w:t>Compute</w:t>
+      <w:r>
+        <w:t xml:space="preserve">Impute </w:t>
+      </w:r>
+      <w:proofErr w:type="spellStart"/>
+      <w:r>
+        <w:t>missing</w:t>
       </w:r>
       <w:proofErr w:type="spellEnd"/>
       <w:r>
@@ -409,12 +396,21 @@
       </w:r>
       <w:proofErr w:type="spellStart"/>
       <w:r>
-        <w:t>price</w:t>
-      </w:r>
-      <w:proofErr w:type="spellEnd"/>
-      <w:r>
-        <w:t xml:space="preserve"> indices</w:t>
-      </w:r>
+        <w:t>uv</w:t>
+      </w:r>
+      <w:proofErr w:type="spellEnd"/>
+      <w:r>
+        <w:t xml:space="preserve"> ? </w:t>
+      </w:r>
+    </w:p>
+    <w:p>
+      <w:pPr>
+        <w:pStyle w:val="Paragraphedeliste"/>
+        <w:numPr>
+          <w:ilvl w:val="1"/>
+          <w:numId w:val="1"/>
+        </w:numPr>
+      </w:pPr>
     </w:p>
     <w:p>
       <w:pPr>
@@ -426,6 +422,31 @@
       </w:pPr>
       <w:proofErr w:type="spellStart"/>
       <w:r>
+        <w:t>Compute</w:t>
+      </w:r>
+      <w:proofErr w:type="spellEnd"/>
+      <w:r>
+        <w:t xml:space="preserve"> </w:t>
+      </w:r>
+      <w:proofErr w:type="spellStart"/>
+      <w:r>
+        <w:t>price</w:t>
+      </w:r>
+      <w:proofErr w:type="spellEnd"/>
+      <w:r>
+        <w:t xml:space="preserve"> indices</w:t>
+      </w:r>
+    </w:p>
+    <w:p>
+      <w:pPr>
+        <w:pStyle w:val="Paragraphedeliste"/>
+        <w:numPr>
+          <w:ilvl w:val="0"/>
+          <w:numId w:val="1"/>
+        </w:numPr>
+      </w:pPr>
+      <w:proofErr w:type="spellStart"/>
+      <w:r>
         <w:t>Average</w:t>
       </w:r>
       <w:proofErr w:type="spellEnd"/>
@@ -571,7 +592,139 @@
         <w:t xml:space="preserve"> in volume </w:t>
       </w:r>
     </w:p>
-    <w:p/>
+    <w:p>
+      <w:r>
+        <w:t>Programs</w:t>
+      </w:r>
+    </w:p>
+    <w:p>
+      <w:r>
+        <w:t xml:space="preserve">01_prepare_data : </w:t>
+      </w:r>
+      <w:proofErr w:type="spellStart"/>
+      <w:r>
+        <w:t>creates</w:t>
+      </w:r>
+      <w:proofErr w:type="spellEnd"/>
+      <w:r>
+        <w:t xml:space="preserve"> the </w:t>
+      </w:r>
+      <w:proofErr w:type="spellStart"/>
+      <w:r>
+        <w:t>correspondence</w:t>
+      </w:r>
+      <w:proofErr w:type="spellEnd"/>
+      <w:r>
+        <w:t xml:space="preserve"> tables and a version of BACI </w:t>
+      </w:r>
+      <w:proofErr w:type="spellStart"/>
+      <w:r>
+        <w:t>aggregaed</w:t>
+      </w:r>
+      <w:proofErr w:type="spellEnd"/>
+    </w:p>
+    <w:p>
+      <w:proofErr w:type="spellStart"/>
+      <w:r>
+        <w:t>Filtering</w:t>
+      </w:r>
+      <w:proofErr w:type="spellEnd"/>
+      <w:r>
+        <w:t xml:space="preserve"> </w:t>
+      </w:r>
+      <w:proofErr w:type="spellStart"/>
+      <w:r>
+        <w:t>rule</w:t>
+      </w:r>
+      <w:proofErr w:type="spellEnd"/>
+      <w:r>
+        <w:t xml:space="preserve"> : </w:t>
+      </w:r>
+    </w:p>
+    <w:p>
+      <w:proofErr w:type="spellStart"/>
+      <w:r>
+        <w:t>Compute</w:t>
+      </w:r>
+      <w:proofErr w:type="spellEnd"/>
+      <w:r>
+        <w:t xml:space="preserve"> distribution of </w:t>
+      </w:r>
+      <w:proofErr w:type="spellStart"/>
+      <w:r>
+        <w:t>delta_ln_uv</w:t>
+      </w:r>
+      <w:proofErr w:type="spellEnd"/>
+      <w:r>
+        <w:t xml:space="preserve"> at the </w:t>
+      </w:r>
+      <w:proofErr w:type="spellStart"/>
+      <w:r>
+        <w:t>year</w:t>
+      </w:r>
+      <w:proofErr w:type="spellEnd"/>
+      <w:r>
+        <w:t xml:space="preserve"> x </w:t>
+      </w:r>
+      <w:proofErr w:type="spellStart"/>
+      <w:r>
+        <w:t>product</w:t>
+      </w:r>
+      <w:proofErr w:type="spellEnd"/>
+      <w:r>
+        <w:t xml:space="preserve"> </w:t>
+      </w:r>
+      <w:proofErr w:type="spellStart"/>
+      <w:r>
+        <w:t>level</w:t>
+      </w:r>
+      <w:proofErr w:type="spellEnd"/>
+      <w:r>
+        <w:t xml:space="preserve"> and </w:t>
+      </w:r>
+      <w:proofErr w:type="spellStart"/>
+      <w:r>
+        <w:t>remove</w:t>
+      </w:r>
+      <w:proofErr w:type="spellEnd"/>
+      <w:r>
+        <w:t xml:space="preserve"> the observations for </w:t>
+      </w:r>
+      <w:proofErr w:type="spellStart"/>
+      <w:r>
+        <w:t>which</w:t>
+      </w:r>
+      <w:proofErr w:type="spellEnd"/>
+      <w:r>
+        <w:t xml:space="preserve"> </w:t>
+      </w:r>
+      <w:proofErr w:type="spellStart"/>
+      <w:r>
+        <w:t>delta_ln_uv</w:t>
+      </w:r>
+      <w:proofErr w:type="spellEnd"/>
+      <w:r>
+        <w:t xml:space="preserve"> </w:t>
+      </w:r>
+      <w:proofErr w:type="spellStart"/>
+      <w:r>
+        <w:t>is</w:t>
+      </w:r>
+      <w:proofErr w:type="spellEnd"/>
+      <w:r>
+        <w:t xml:space="preserve"> not </w:t>
+      </w:r>
+      <w:proofErr w:type="spellStart"/>
+      <w:r>
+        <w:t>between</w:t>
+      </w:r>
+      <w:proofErr w:type="spellEnd"/>
+      <w:r>
+        <w:t xml:space="preserve"> the 5th and 95th percentile. </w:t>
+      </w:r>
+      <w:bookmarkStart w:id="0" w:name="_GoBack"/>
+      <w:bookmarkEnd w:id="0"/>
+    </w:p>
     <w:sectPr>
       <w:pgSz w:w="11906" w:h="16838"/>
       <w:pgMar w:top="1417" w:right="1417" w:bottom="1417" w:left="1417" w:header="708" w:footer="708" w:gutter="0"/>

</xml_diff>

<commit_message>
Compute price index for BEC
</commit_message>
<xml_diff>
--- a/doc/notes_dataset.docx
+++ b/doc/notes_dataset.docx
@@ -4,6 +4,9 @@
   <w:body>
     <w:p/>
     <w:p>
+      <w:pPr>
+        <w:pStyle w:val="Titre1"/>
+      </w:pPr>
       <w:proofErr w:type="spellStart"/>
       <w:r>
         <w:t>From</w:t>
@@ -36,7 +39,21 @@
         <w:rPr>
           <w:i/>
         </w:rPr>
-        <w:t xml:space="preserve">Eurostat manages </w:t>
+        <w:t xml:space="preserve">Eurostat </w:t>
+      </w:r>
+      <w:proofErr w:type="gramStart"/>
+      <w:r>
+        <w:rPr>
+          <w:i/>
+        </w:rPr>
+        <w:t>manages</w:t>
+      </w:r>
+      <w:proofErr w:type="gramEnd"/>
+      <w:r>
+        <w:rPr>
+          <w:i/>
+        </w:rPr>
+        <w:t xml:space="preserve"> </w:t>
       </w:r>
       <w:proofErr w:type="spellStart"/>
       <w:r>
@@ -297,8 +314,14 @@
       <w:r>
         <w:t xml:space="preserve"> to 2 ISIC_2d and 1 to 3 ISIC_2d.</w:t>
       </w:r>
-    </w:p>
-    <w:p>
+      <w:r>
+        <w:t xml:space="preserve"> </w:t>
+      </w:r>
+    </w:p>
+    <w:p>
+      <w:pPr>
+        <w:pStyle w:val="Titre1"/>
+      </w:pPr>
       <w:r>
         <w:t xml:space="preserve">Roadmap </w:t>
       </w:r>
@@ -593,6 +616,9 @@
       </w:r>
     </w:p>
     <w:p>
+      <w:pPr>
+        <w:pStyle w:val="Titre1"/>
+      </w:pPr>
       <w:r>
         <w:t>Programs</w:t>
       </w:r>
@@ -624,6 +650,9 @@
       <w:proofErr w:type="spellEnd"/>
     </w:p>
     <w:p>
+      <w:pPr>
+        <w:pStyle w:val="Titre1"/>
+      </w:pPr>
       <w:proofErr w:type="spellStart"/>
       <w:r>
         <w:t>Filtering</w:t>
@@ -639,91 +668,232 @@
       <w:proofErr w:type="spellEnd"/>
       <w:r>
         <w:t xml:space="preserve"> : </w:t>
-      </w:r>
-    </w:p>
-    <w:p>
-      <w:proofErr w:type="spellStart"/>
-      <w:r>
-        <w:t>Compute</w:t>
-      </w:r>
-      <w:proofErr w:type="spellEnd"/>
-      <w:r>
-        <w:t xml:space="preserve"> distribution of </w:t>
-      </w:r>
-      <w:proofErr w:type="spellStart"/>
-      <w:r>
-        <w:t>delta_ln_uv</w:t>
-      </w:r>
-      <w:proofErr w:type="spellEnd"/>
-      <w:r>
-        <w:t xml:space="preserve"> at the </w:t>
-      </w:r>
-      <w:proofErr w:type="spellStart"/>
-      <w:r>
-        <w:t>year</w:t>
-      </w:r>
-      <w:proofErr w:type="spellEnd"/>
-      <w:r>
-        <w:t xml:space="preserve"> x </w:t>
-      </w:r>
-      <w:proofErr w:type="spellStart"/>
-      <w:r>
-        <w:t>product</w:t>
-      </w:r>
-      <w:proofErr w:type="spellEnd"/>
-      <w:r>
-        <w:t xml:space="preserve"> </w:t>
-      </w:r>
-      <w:proofErr w:type="spellStart"/>
-      <w:r>
-        <w:t>level</w:t>
-      </w:r>
-      <w:proofErr w:type="spellEnd"/>
-      <w:r>
-        <w:t xml:space="preserve"> and </w:t>
-      </w:r>
-      <w:proofErr w:type="spellStart"/>
-      <w:r>
-        <w:t>remove</w:t>
-      </w:r>
-      <w:proofErr w:type="spellEnd"/>
-      <w:r>
-        <w:t xml:space="preserve"> the observations for </w:t>
-      </w:r>
-      <w:proofErr w:type="spellStart"/>
-      <w:r>
-        <w:t>which</w:t>
-      </w:r>
-      <w:proofErr w:type="spellEnd"/>
-      <w:r>
-        <w:t xml:space="preserve"> </w:t>
-      </w:r>
-      <w:proofErr w:type="spellStart"/>
-      <w:r>
-        <w:t>delta_ln_uv</w:t>
-      </w:r>
-      <w:proofErr w:type="spellEnd"/>
-      <w:r>
-        <w:t xml:space="preserve"> </w:t>
-      </w:r>
-      <w:proofErr w:type="spellStart"/>
-      <w:r>
-        <w:t>is</w:t>
-      </w:r>
-      <w:proofErr w:type="spellEnd"/>
-      <w:r>
-        <w:t xml:space="preserve"> not </w:t>
-      </w:r>
-      <w:proofErr w:type="spellStart"/>
-      <w:r>
-        <w:t>between</w:t>
-      </w:r>
-      <w:proofErr w:type="spellEnd"/>
-      <w:r>
-        <w:t xml:space="preserve"> the 5th and 95th percentile. </w:t>
       </w:r>
       <w:bookmarkStart w:id="0" w:name="_GoBack"/>
       <w:bookmarkEnd w:id="0"/>
+    </w:p>
+    <w:p>
+      <w:proofErr w:type="spellStart"/>
+      <w:r>
+        <w:t>Compute</w:t>
+      </w:r>
+      <w:proofErr w:type="spellEnd"/>
+      <w:r>
+        <w:t xml:space="preserve"> distribution of </w:t>
+      </w:r>
+      <w:proofErr w:type="spellStart"/>
+      <w:r>
+        <w:t>delta_ln_uv</w:t>
+      </w:r>
+      <w:proofErr w:type="spellEnd"/>
+      <w:r>
+        <w:t xml:space="preserve"> at the </w:t>
+      </w:r>
+      <w:proofErr w:type="spellStart"/>
+      <w:r>
+        <w:t>year</w:t>
+      </w:r>
+      <w:proofErr w:type="spellEnd"/>
+      <w:r>
+        <w:t xml:space="preserve"> x </w:t>
+      </w:r>
+      <w:proofErr w:type="spellStart"/>
+      <w:r>
+        <w:t>product</w:t>
+      </w:r>
+      <w:proofErr w:type="spellEnd"/>
+      <w:r>
+        <w:t xml:space="preserve"> </w:t>
+      </w:r>
+      <w:proofErr w:type="spellStart"/>
+      <w:r>
+        <w:t>level</w:t>
+      </w:r>
+      <w:proofErr w:type="spellEnd"/>
+      <w:r>
+        <w:t xml:space="preserve"> and </w:t>
+      </w:r>
+      <w:proofErr w:type="spellStart"/>
+      <w:r>
+        <w:t>remove</w:t>
+      </w:r>
+      <w:proofErr w:type="spellEnd"/>
+      <w:r>
+        <w:t xml:space="preserve"> the observations for </w:t>
+      </w:r>
+      <w:proofErr w:type="spellStart"/>
+      <w:r>
+        <w:t>which</w:t>
+      </w:r>
+      <w:proofErr w:type="spellEnd"/>
+      <w:r>
+        <w:t xml:space="preserve"> </w:t>
+      </w:r>
+      <w:proofErr w:type="spellStart"/>
+      <w:r>
+        <w:t>delta_ln_uv</w:t>
+      </w:r>
+      <w:proofErr w:type="spellEnd"/>
+      <w:r>
+        <w:t xml:space="preserve"> </w:t>
+      </w:r>
+      <w:proofErr w:type="spellStart"/>
+      <w:r>
+        <w:t>is</w:t>
+      </w:r>
+      <w:proofErr w:type="spellEnd"/>
+      <w:r>
+        <w:t xml:space="preserve"> not </w:t>
+      </w:r>
+      <w:proofErr w:type="spellStart"/>
+      <w:r>
+        <w:t>between</w:t>
+      </w:r>
+      <w:proofErr w:type="spellEnd"/>
+      <w:r>
+        <w:t xml:space="preserve"> the 5th and 95th percentile. </w:t>
+      </w:r>
+    </w:p>
+    <w:p>
+      <w:r>
+        <w:t xml:space="preserve">The ISIC_2d </w:t>
+      </w:r>
+      <w:proofErr w:type="spellStart"/>
+      <w:r>
+        <w:t>needs</w:t>
+      </w:r>
+      <w:proofErr w:type="spellEnd"/>
+      <w:r>
+        <w:t xml:space="preserve"> to have </w:t>
+      </w:r>
+      <w:proofErr w:type="spellStart"/>
+      <w:r>
+        <w:t>enough</w:t>
+      </w:r>
+      <w:proofErr w:type="spellEnd"/>
+      <w:r>
+        <w:t xml:space="preserve"> observations for the </w:t>
+      </w:r>
+      <w:proofErr w:type="spellStart"/>
+      <w:r>
+        <w:t>price</w:t>
+      </w:r>
+      <w:proofErr w:type="spellEnd"/>
+      <w:r>
+        <w:t xml:space="preserve"> index to </w:t>
+      </w:r>
+      <w:proofErr w:type="spellStart"/>
+      <w:r>
+        <w:t>be</w:t>
+      </w:r>
+      <w:proofErr w:type="spellEnd"/>
+      <w:r>
+        <w:t xml:space="preserve"> </w:t>
+      </w:r>
+      <w:proofErr w:type="spellStart"/>
+      <w:r>
+        <w:t>correctly</w:t>
+      </w:r>
+      <w:proofErr w:type="spellEnd"/>
+      <w:r>
+        <w:t xml:space="preserve"> </w:t>
+      </w:r>
+      <w:proofErr w:type="spellStart"/>
+      <w:r>
+        <w:t>computed</w:t>
+      </w:r>
+      <w:proofErr w:type="spellEnd"/>
+      <w:r>
+        <w:t xml:space="preserve"> : </w:t>
+      </w:r>
+      <w:proofErr w:type="spellStart"/>
+      <w:r>
+        <w:t>we</w:t>
+      </w:r>
+      <w:proofErr w:type="spellEnd"/>
+      <w:r>
+        <w:t xml:space="preserve"> </w:t>
+      </w:r>
+      <w:proofErr w:type="spellStart"/>
+      <w:r>
+        <w:t>aggregate</w:t>
+      </w:r>
+      <w:proofErr w:type="spellEnd"/>
+      <w:r>
+        <w:t xml:space="preserve"> all </w:t>
+      </w:r>
+      <w:proofErr w:type="spellStart"/>
+      <w:r>
+        <w:t>sectors</w:t>
+      </w:r>
+      <w:proofErr w:type="spellEnd"/>
+      <w:r>
+        <w:t xml:space="preserve"> </w:t>
+      </w:r>
+      <w:proofErr w:type="spellStart"/>
+      <w:r>
+        <w:t>representing</w:t>
+      </w:r>
+      <w:proofErr w:type="spellEnd"/>
+      <w:r>
+        <w:t xml:space="preserve"> </w:t>
+      </w:r>
+      <w:proofErr w:type="spellStart"/>
+      <w:r>
+        <w:t>less</w:t>
+      </w:r>
+      <w:proofErr w:type="spellEnd"/>
+      <w:r>
+        <w:t xml:space="preserve"> </w:t>
+      </w:r>
+      <w:proofErr w:type="spellStart"/>
+      <w:r>
+        <w:t>than</w:t>
+      </w:r>
+      <w:proofErr w:type="spellEnd"/>
+      <w:r>
+        <w:t xml:space="preserve"> 1ù of </w:t>
+      </w:r>
+      <w:proofErr w:type="spellStart"/>
+      <w:r>
+        <w:t>trade</w:t>
+      </w:r>
+      <w:proofErr w:type="spellEnd"/>
+      <w:r>
+        <w:t xml:space="preserve"> </w:t>
+      </w:r>
+      <w:proofErr w:type="spellStart"/>
+      <w:r>
+        <w:t>flows</w:t>
+      </w:r>
+      <w:proofErr w:type="spellEnd"/>
+      <w:r>
+        <w:t xml:space="preserve"> </w:t>
+      </w:r>
+      <w:proofErr w:type="spellStart"/>
+      <w:r>
+        <w:t>into</w:t>
+      </w:r>
+      <w:proofErr w:type="spellEnd"/>
+      <w:r>
+        <w:t xml:space="preserve"> an </w:t>
+      </w:r>
+      <w:proofErr w:type="spellStart"/>
+      <w:r>
+        <w:t>aggregated</w:t>
+      </w:r>
+      <w:proofErr w:type="spellEnd"/>
+      <w:r>
+        <w:t xml:space="preserve"> « NED » </w:t>
+      </w:r>
+      <w:proofErr w:type="spellStart"/>
+      <w:r>
+        <w:t>sector</w:t>
+      </w:r>
+      <w:proofErr w:type="spellEnd"/>
+      <w:r>
+        <w:t xml:space="preserve">. </w:t>
+      </w:r>
     </w:p>
     <w:sectPr>
       <w:pgSz w:w="11906" w:h="16838"/>
@@ -1226,6 +1396,27 @@
     <w:name w:val="Normal"/>
     <w:qFormat/>
   </w:style>
+  <w:style w:type="paragraph" w:styleId="Titre1">
+    <w:name w:val="heading 1"/>
+    <w:basedOn w:val="Normal"/>
+    <w:next w:val="Normal"/>
+    <w:link w:val="Titre1Car"/>
+    <w:uiPriority w:val="9"/>
+    <w:qFormat/>
+    <w:rsid w:val="00D926AF"/>
+    <w:pPr>
+      <w:keepNext/>
+      <w:keepLines/>
+      <w:spacing w:before="240" w:after="0"/>
+      <w:outlineLvl w:val="0"/>
+    </w:pPr>
+    <w:rPr>
+      <w:rFonts w:asciiTheme="majorHAnsi" w:eastAsiaTheme="majorEastAsia" w:hAnsiTheme="majorHAnsi" w:cstheme="majorBidi"/>
+      <w:color w:val="2E74B5" w:themeColor="accent1" w:themeShade="BF"/>
+      <w:sz w:val="32"/>
+      <w:szCs w:val="32"/>
+    </w:rPr>
+  </w:style>
   <w:style w:type="character" w:default="1" w:styleId="Policepardfaut">
     <w:name w:val="Default Paragraph Font"/>
     <w:uiPriority w:val="1"/>
@@ -1263,6 +1454,19 @@
       <w:ind w:left="720"/>
       <w:contextualSpacing/>
     </w:pPr>
+  </w:style>
+  <w:style w:type="character" w:customStyle="1" w:styleId="Titre1Car">
+    <w:name w:val="Titre 1 Car"/>
+    <w:basedOn w:val="Policepardfaut"/>
+    <w:link w:val="Titre1"/>
+    <w:uiPriority w:val="9"/>
+    <w:rsid w:val="00D926AF"/>
+    <w:rPr>
+      <w:rFonts w:asciiTheme="majorHAnsi" w:eastAsiaTheme="majorEastAsia" w:hAnsiTheme="majorHAnsi" w:cstheme="majorBidi"/>
+      <w:color w:val="2E74B5" w:themeColor="accent1" w:themeShade="BF"/>
+      <w:sz w:val="32"/>
+      <w:szCs w:val="32"/>
+    </w:rPr>
   </w:style>
 </w:styles>
 </file>

</xml_diff>

<commit_message>
Save intermediary filtered data
</commit_message>
<xml_diff>
--- a/doc/notes_dataset.docx
+++ b/doc/notes_dataset.docx
@@ -9,6 +9,375 @@
       </w:pPr>
       <w:proofErr w:type="spellStart"/>
       <w:r>
+        <w:t>Outcome</w:t>
+      </w:r>
+      <w:proofErr w:type="spellEnd"/>
+      <w:r>
+        <w:t xml:space="preserve"> </w:t>
+      </w:r>
+    </w:p>
+    <w:p/>
+    <w:p>
+      <w:r>
+        <w:t xml:space="preserve">A csv </w:t>
+      </w:r>
+      <w:proofErr w:type="spellStart"/>
+      <w:r>
+        <w:t>dataset</w:t>
+      </w:r>
+      <w:proofErr w:type="spellEnd"/>
+      <w:r>
+        <w:t xml:space="preserve"> </w:t>
+      </w:r>
+      <w:proofErr w:type="spellStart"/>
+      <w:r>
+        <w:t>containing</w:t>
+      </w:r>
+      <w:proofErr w:type="spellEnd"/>
+      <w:r>
+        <w:t xml:space="preserve"> </w:t>
+      </w:r>
+      <w:r>
+        <w:t xml:space="preserve">time </w:t>
+      </w:r>
+      <w:proofErr w:type="spellStart"/>
+      <w:r>
+        <w:t>series</w:t>
+      </w:r>
+      <w:proofErr w:type="spellEnd"/>
+      <w:r>
+        <w:t xml:space="preserve"> of </w:t>
+      </w:r>
+      <w:proofErr w:type="spellStart"/>
+      <w:r>
+        <w:t>trade</w:t>
+      </w:r>
+      <w:proofErr w:type="spellEnd"/>
+      <w:r>
+        <w:t xml:space="preserve"> in value and in volume (base 100 = 2017), and </w:t>
+      </w:r>
+      <w:proofErr w:type="spellStart"/>
+      <w:r>
+        <w:t>price</w:t>
+      </w:r>
+      <w:proofErr w:type="spellEnd"/>
+      <w:r>
+        <w:t xml:space="preserve"> index.</w:t>
+      </w:r>
+    </w:p>
+    <w:p>
+      <w:pPr>
+        <w:pStyle w:val="Titre2"/>
+      </w:pPr>
+      <w:r>
+        <w:t xml:space="preserve">Variables : </w:t>
+      </w:r>
+    </w:p>
+    <w:p>
+      <w:proofErr w:type="spellStart"/>
+      <w:proofErr w:type="gramStart"/>
+      <w:r>
+        <w:rPr>
+          <w:b/>
+        </w:rPr>
+        <w:t>a</w:t>
+      </w:r>
+      <w:r>
+        <w:rPr>
+          <w:b/>
+        </w:rPr>
+        <w:t>ggregation</w:t>
+      </w:r>
+      <w:proofErr w:type="gramEnd"/>
+      <w:r>
+        <w:rPr>
+          <w:b/>
+        </w:rPr>
+        <w:t>_level</w:t>
+      </w:r>
+      <w:proofErr w:type="spellEnd"/>
+      <w:r>
+        <w:t xml:space="preserve"> : </w:t>
+      </w:r>
+      <w:proofErr w:type="spellStart"/>
+      <w:r>
+        <w:t>aggregation</w:t>
+      </w:r>
+      <w:proofErr w:type="spellEnd"/>
+      <w:r>
+        <w:t xml:space="preserve"> </w:t>
+      </w:r>
+      <w:proofErr w:type="spellStart"/>
+      <w:r>
+        <w:t>level</w:t>
+      </w:r>
+      <w:proofErr w:type="spellEnd"/>
+      <w:r>
+        <w:t xml:space="preserve"> at </w:t>
+      </w:r>
+      <w:proofErr w:type="spellStart"/>
+      <w:r>
+        <w:t>which</w:t>
+      </w:r>
+      <w:proofErr w:type="spellEnd"/>
+      <w:r>
+        <w:t xml:space="preserve"> the </w:t>
+      </w:r>
+      <w:proofErr w:type="spellStart"/>
+      <w:r>
+        <w:t>price</w:t>
+      </w:r>
+      <w:proofErr w:type="spellEnd"/>
+      <w:r>
+        <w:t xml:space="preserve"> index </w:t>
+      </w:r>
+      <w:proofErr w:type="spellStart"/>
+      <w:r>
+        <w:t>was</w:t>
+      </w:r>
+      <w:proofErr w:type="spellEnd"/>
+      <w:r>
+        <w:t xml:space="preserve"> </w:t>
+      </w:r>
+      <w:proofErr w:type="spellStart"/>
+      <w:r>
+        <w:t>computed</w:t>
+      </w:r>
+      <w:proofErr w:type="spellEnd"/>
+      <w:r>
+        <w:t>. (« Production stage » for instance)</w:t>
+      </w:r>
+    </w:p>
+    <w:p>
+      <w:pPr>
+        <w:rPr>
+          <w:b/>
+        </w:rPr>
+      </w:pPr>
+      <w:proofErr w:type="spellStart"/>
+      <w:proofErr w:type="gramStart"/>
+      <w:r>
+        <w:rPr>
+          <w:b/>
+        </w:rPr>
+        <w:t>y</w:t>
+      </w:r>
+      <w:r>
+        <w:rPr>
+          <w:b/>
+        </w:rPr>
+        <w:t>ear</w:t>
+      </w:r>
+      <w:proofErr w:type="spellEnd"/>
+      <w:proofErr w:type="gramEnd"/>
+    </w:p>
+    <w:p>
+      <w:proofErr w:type="spellStart"/>
+      <w:proofErr w:type="gramStart"/>
+      <w:r>
+        <w:rPr>
+          <w:b/>
+        </w:rPr>
+        <w:t>p</w:t>
+      </w:r>
+      <w:r>
+        <w:rPr>
+          <w:b/>
+        </w:rPr>
+        <w:t>roduction</w:t>
+      </w:r>
+      <w:proofErr w:type="gramEnd"/>
+      <w:r>
+        <w:rPr>
+          <w:b/>
+        </w:rPr>
+        <w:t>_stage</w:t>
+      </w:r>
+      <w:proofErr w:type="spellEnd"/>
+      <w:r>
+        <w:t xml:space="preserve"> : production stage </w:t>
+      </w:r>
+      <w:proofErr w:type="spellStart"/>
+      <w:r>
+        <w:t>with</w:t>
+      </w:r>
+      <w:proofErr w:type="spellEnd"/>
+      <w:r>
+        <w:t xml:space="preserve"> 5 </w:t>
+      </w:r>
+      <w:proofErr w:type="spellStart"/>
+      <w:r>
+        <w:t>categories</w:t>
+      </w:r>
+      <w:proofErr w:type="spellEnd"/>
+      <w:r>
+        <w:t xml:space="preserve"> (</w:t>
+      </w:r>
+      <w:proofErr w:type="spellStart"/>
+      <w:r>
+        <w:t>Primary</w:t>
+      </w:r>
+      <w:proofErr w:type="spellEnd"/>
+      <w:r>
+        <w:t xml:space="preserve">, </w:t>
+      </w:r>
+      <w:proofErr w:type="spellStart"/>
+      <w:r>
+        <w:t>semi-finished</w:t>
+      </w:r>
+      <w:proofErr w:type="spellEnd"/>
+      <w:r>
+        <w:t xml:space="preserve">, </w:t>
+      </w:r>
+      <w:r>
+        <w:t xml:space="preserve">parts and components, </w:t>
+      </w:r>
+    </w:p>
+    <w:p>
+      <w:proofErr w:type="spellStart"/>
+      <w:proofErr w:type="gramStart"/>
+      <w:r>
+        <w:rPr>
+          <w:b/>
+        </w:rPr>
+        <w:t>yearly</w:t>
+      </w:r>
+      <w:proofErr w:type="gramEnd"/>
+      <w:r>
+        <w:rPr>
+          <w:b/>
+        </w:rPr>
+        <w:t>_change_price_index</w:t>
+      </w:r>
+      <w:proofErr w:type="spellEnd"/>
+      <w:r>
+        <w:t xml:space="preserve"> : change in </w:t>
+      </w:r>
+      <w:proofErr w:type="spellStart"/>
+      <w:r>
+        <w:t>price</w:t>
+      </w:r>
+      <w:proofErr w:type="spellEnd"/>
+      <w:r>
+        <w:t xml:space="preserve"> index (ratio </w:t>
+      </w:r>
+      <w:proofErr w:type="spellStart"/>
+      <w:r>
+        <w:t>between</w:t>
+      </w:r>
+      <w:proofErr w:type="spellEnd"/>
+      <w:r>
+        <w:t xml:space="preserve"> </w:t>
+      </w:r>
+      <w:proofErr w:type="spellStart"/>
+      <w:r>
+        <w:t>current</w:t>
+      </w:r>
+      <w:proofErr w:type="spellEnd"/>
+      <w:r>
+        <w:t xml:space="preserve"> and </w:t>
+      </w:r>
+      <w:proofErr w:type="spellStart"/>
+      <w:r>
+        <w:t>previous</w:t>
+      </w:r>
+      <w:proofErr w:type="spellEnd"/>
+      <w:r>
+        <w:t xml:space="preserve"> </w:t>
+      </w:r>
+      <w:proofErr w:type="spellStart"/>
+      <w:r>
+        <w:t>year</w:t>
+      </w:r>
+      <w:proofErr w:type="spellEnd"/>
+      <w:r>
+        <w:t xml:space="preserve">). </w:t>
+      </w:r>
+    </w:p>
+    <w:p>
+      <w:r>
+        <w:t>Price_index_base_100 : Price index (base 100 = 2017)</w:t>
+      </w:r>
+    </w:p>
+    <w:p>
+      <w:proofErr w:type="spellStart"/>
+      <w:r>
+        <w:t>Trade_value_dollars</w:t>
+      </w:r>
+      <w:proofErr w:type="spellEnd"/>
+      <w:r>
+        <w:t> : Trade value (in M$)</w:t>
+      </w:r>
+    </w:p>
+    <w:p>
+      <w:r>
+        <w:t>Trade value_base_100 : Trade value (base 100 = 2017)</w:t>
+      </w:r>
+      <w:bookmarkStart w:id="0" w:name="_GoBack"/>
+      <w:bookmarkEnd w:id="0"/>
+    </w:p>
+    <w:p>
+      <w:r>
+        <w:t xml:space="preserve"> </w:t>
+      </w:r>
+      <w:r>
+        <w:t>(</w:t>
+      </w:r>
+      <w:proofErr w:type="gramStart"/>
+      <w:r>
+        <w:t>for</w:t>
+      </w:r>
+      <w:proofErr w:type="gramEnd"/>
+      <w:r>
+        <w:t xml:space="preserve"> </w:t>
+      </w:r>
+      <w:proofErr w:type="spellStart"/>
+      <w:r>
+        <w:t>now</w:t>
+      </w:r>
+      <w:proofErr w:type="spellEnd"/>
+      <w:r>
+        <w:t xml:space="preserve"> </w:t>
+      </w:r>
+      <w:proofErr w:type="spellStart"/>
+      <w:r>
+        <w:t>start</w:t>
+      </w:r>
+      <w:proofErr w:type="spellEnd"/>
+      <w:r>
+        <w:t xml:space="preserve"> date </w:t>
+      </w:r>
+      <w:proofErr w:type="spellStart"/>
+      <w:r>
+        <w:t>is</w:t>
+      </w:r>
+      <w:proofErr w:type="spellEnd"/>
+      <w:r>
+        <w:t xml:space="preserve"> 2017 but in the end </w:t>
+      </w:r>
+      <w:proofErr w:type="spellStart"/>
+      <w:r>
+        <w:t>will</w:t>
+      </w:r>
+      <w:proofErr w:type="spellEnd"/>
+      <w:r>
+        <w:t xml:space="preserve"> </w:t>
+      </w:r>
+      <w:proofErr w:type="spellStart"/>
+      <w:r>
+        <w:t>be</w:t>
+      </w:r>
+      <w:proofErr w:type="spellEnd"/>
+      <w:r>
+        <w:t xml:space="preserve"> 2000)</w:t>
+      </w:r>
+    </w:p>
+    <w:p>
+      <w:pPr>
+        <w:pStyle w:val="Titre1"/>
+      </w:pPr>
+      <w:proofErr w:type="spellStart"/>
+      <w:r>
         <w:t>From</w:t>
       </w:r>
       <w:proofErr w:type="spellEnd"/>
@@ -16,6 +385,7 @@
         <w:t xml:space="preserve"> HS to ISIC</w:t>
       </w:r>
     </w:p>
+    <w:p/>
     <w:p>
       <w:pPr>
         <w:rPr>
@@ -326,56 +696,7 @@
         <w:t xml:space="preserve">Roadmap </w:t>
       </w:r>
     </w:p>
-    <w:p>
-      <w:proofErr w:type="spellStart"/>
-      <w:r>
-        <w:t>We</w:t>
-      </w:r>
-      <w:proofErr w:type="spellEnd"/>
-      <w:r>
-        <w:t xml:space="preserve"> </w:t>
-      </w:r>
-      <w:proofErr w:type="spellStart"/>
-      <w:r>
-        <w:t>create</w:t>
-      </w:r>
-      <w:proofErr w:type="spellEnd"/>
-      <w:r>
-        <w:t xml:space="preserve"> a </w:t>
-      </w:r>
-      <w:proofErr w:type="spellStart"/>
-      <w:r>
-        <w:t>dataset</w:t>
-      </w:r>
-      <w:proofErr w:type="spellEnd"/>
-      <w:r>
-        <w:t xml:space="preserve"> at the t-i-j-</w:t>
-      </w:r>
-      <w:proofErr w:type="spellStart"/>
-      <w:r>
-        <w:t>isic</w:t>
-      </w:r>
-      <w:proofErr w:type="spellEnd"/>
-      <w:r>
-        <w:t xml:space="preserve"> </w:t>
-      </w:r>
-      <w:proofErr w:type="spellStart"/>
-      <w:r>
-        <w:t>level</w:t>
-      </w:r>
-      <w:proofErr w:type="spellEnd"/>
-      <w:r>
-        <w:t xml:space="preserve"> to count the </w:t>
-      </w:r>
-      <w:proofErr w:type="spellStart"/>
-      <w:r>
-        <w:t>number</w:t>
-      </w:r>
-      <w:proofErr w:type="spellEnd"/>
-      <w:r>
-        <w:t xml:space="preserve"> of observations. </w:t>
-      </w:r>
-    </w:p>
+    <w:p/>
     <w:p>
       <w:pPr>
         <w:pStyle w:val="Paragraphedeliste"/>
@@ -386,6 +707,130 @@
       </w:pPr>
       <w:proofErr w:type="spellStart"/>
       <w:r>
+        <w:t>Create</w:t>
+      </w:r>
+      <w:proofErr w:type="spellEnd"/>
+      <w:r>
+        <w:t xml:space="preserve"> a </w:t>
+      </w:r>
+      <w:proofErr w:type="spellStart"/>
+      <w:r>
+        <w:t>dataset</w:t>
+      </w:r>
+      <w:proofErr w:type="spellEnd"/>
+      <w:r>
+        <w:t xml:space="preserve"> at the </w:t>
+      </w:r>
+      <w:proofErr w:type="spellStart"/>
+      <w:r>
+        <w:t>same</w:t>
+      </w:r>
+      <w:proofErr w:type="spellEnd"/>
+      <w:r>
+        <w:t xml:space="preserve"> </w:t>
+      </w:r>
+      <w:proofErr w:type="spellStart"/>
+      <w:r>
+        <w:t>level</w:t>
+      </w:r>
+      <w:proofErr w:type="spellEnd"/>
+      <w:r>
+        <w:t xml:space="preserve"> of </w:t>
+      </w:r>
+      <w:proofErr w:type="spellStart"/>
+      <w:r>
+        <w:t>aggregation</w:t>
+      </w:r>
+      <w:proofErr w:type="spellEnd"/>
+      <w:r>
+        <w:t xml:space="preserve"> </w:t>
+      </w:r>
+      <w:proofErr w:type="spellStart"/>
+      <w:r>
+        <w:t>than</w:t>
+      </w:r>
+      <w:proofErr w:type="spellEnd"/>
+      <w:r>
+        <w:t xml:space="preserve"> the </w:t>
+      </w:r>
+      <w:proofErr w:type="spellStart"/>
+      <w:r>
+        <w:t>price</w:t>
+      </w:r>
+      <w:proofErr w:type="spellEnd"/>
+      <w:r>
+        <w:t xml:space="preserve"> index to count the </w:t>
+      </w:r>
+      <w:proofErr w:type="spellStart"/>
+      <w:r>
+        <w:t>number</w:t>
+      </w:r>
+      <w:proofErr w:type="spellEnd"/>
+      <w:r>
+        <w:t xml:space="preserve"> of observations. </w:t>
+      </w:r>
+      <w:proofErr w:type="spellStart"/>
+      <w:r>
+        <w:t>Helps</w:t>
+      </w:r>
+      <w:proofErr w:type="spellEnd"/>
+      <w:r>
+        <w:t xml:space="preserve"> </w:t>
+      </w:r>
+      <w:proofErr w:type="spellStart"/>
+      <w:r>
+        <w:t>determining</w:t>
+      </w:r>
+      <w:proofErr w:type="spellEnd"/>
+      <w:r>
+        <w:t xml:space="preserve"> </w:t>
+      </w:r>
+      <w:proofErr w:type="spellStart"/>
+      <w:r>
+        <w:t>whether</w:t>
+      </w:r>
+      <w:proofErr w:type="spellEnd"/>
+      <w:r>
+        <w:t xml:space="preserve"> </w:t>
+      </w:r>
+      <w:proofErr w:type="spellStart"/>
+      <w:r>
+        <w:t>price</w:t>
+      </w:r>
+      <w:proofErr w:type="spellEnd"/>
+      <w:r>
+        <w:t xml:space="preserve"> index </w:t>
+      </w:r>
+      <w:proofErr w:type="spellStart"/>
+      <w:r>
+        <w:t>makes</w:t>
+      </w:r>
+      <w:proofErr w:type="spellEnd"/>
+      <w:r>
+        <w:t xml:space="preserve"> </w:t>
+      </w:r>
+      <w:proofErr w:type="spellStart"/>
+      <w:r>
+        <w:t>sense</w:t>
+      </w:r>
+      <w:proofErr w:type="spellEnd"/>
+      <w:r>
+        <w:t xml:space="preserve">. </w:t>
+      </w:r>
+      <w:r>
+        <w:t xml:space="preserve"> </w:t>
+      </w:r>
+    </w:p>
+    <w:p>
+      <w:pPr>
+        <w:pStyle w:val="Paragraphedeliste"/>
+        <w:numPr>
+          <w:ilvl w:val="0"/>
+          <w:numId w:val="1"/>
+        </w:numPr>
+      </w:pPr>
+      <w:proofErr w:type="spellStart"/>
+      <w:r>
         <w:t>Filter</w:t>
       </w:r>
       <w:proofErr w:type="spellEnd"/>
@@ -425,6 +870,22 @@
       <w:r>
         <w:t xml:space="preserve"> ? </w:t>
       </w:r>
+      <w:r>
+        <w:t xml:space="preserve">Not </w:t>
+      </w:r>
+      <w:proofErr w:type="spellStart"/>
+      <w:r>
+        <w:t>done</w:t>
+      </w:r>
+      <w:proofErr w:type="spellEnd"/>
+      <w:r>
+        <w:t xml:space="preserve"> for </w:t>
+      </w:r>
+      <w:proofErr w:type="spellStart"/>
+      <w:r>
+        <w:t>now</w:t>
+      </w:r>
+      <w:proofErr w:type="spellEnd"/>
     </w:p>
     <w:p>
       <w:pPr>
@@ -434,6 +895,87 @@
           <w:numId w:val="1"/>
         </w:numPr>
       </w:pPr>
+      <w:proofErr w:type="spellStart"/>
+      <w:r>
+        <w:t>Provide</w:t>
+      </w:r>
+      <w:proofErr w:type="spellEnd"/>
+      <w:r>
+        <w:t xml:space="preserve"> </w:t>
+      </w:r>
+      <w:proofErr w:type="spellStart"/>
+      <w:r>
+        <w:t>various</w:t>
+      </w:r>
+      <w:proofErr w:type="spellEnd"/>
+      <w:r>
+        <w:t xml:space="preserve"> </w:t>
+      </w:r>
+      <w:proofErr w:type="spellStart"/>
+      <w:r>
+        <w:t>thresholds</w:t>
+      </w:r>
+      <w:proofErr w:type="spellEnd"/>
+      <w:r>
+        <w:t xml:space="preserve"> ? </w:t>
+      </w:r>
+    </w:p>
+    <w:p>
+      <w:pPr>
+        <w:pStyle w:val="Paragraphedeliste"/>
+        <w:numPr>
+          <w:ilvl w:val="1"/>
+          <w:numId w:val="1"/>
+        </w:numPr>
+      </w:pPr>
+      <w:proofErr w:type="spellStart"/>
+      <w:r>
+        <w:t>Filter</w:t>
+      </w:r>
+      <w:proofErr w:type="spellEnd"/>
+      <w:r>
+        <w:t xml:space="preserve"> at </w:t>
+      </w:r>
+      <w:proofErr w:type="spellStart"/>
+      <w:r>
+        <w:t>different</w:t>
+      </w:r>
+      <w:proofErr w:type="spellEnd"/>
+      <w:r>
+        <w:t xml:space="preserve"> </w:t>
+      </w:r>
+      <w:proofErr w:type="spellStart"/>
+      <w:r>
+        <w:t>level</w:t>
+      </w:r>
+      <w:proofErr w:type="spellEnd"/>
+      <w:r>
+        <w:t> ? (</w:t>
+      </w:r>
+      <w:proofErr w:type="gramStart"/>
+      <w:r>
+        <w:t>for</w:t>
+      </w:r>
+      <w:proofErr w:type="gramEnd"/>
+      <w:r>
+        <w:t xml:space="preserve"> </w:t>
+      </w:r>
+      <w:proofErr w:type="spellStart"/>
+      <w:r>
+        <w:t>now</w:t>
+      </w:r>
+      <w:proofErr w:type="spellEnd"/>
+      <w:r>
+        <w:t xml:space="preserve"> </w:t>
+      </w:r>
+      <w:proofErr w:type="spellStart"/>
+      <w:r>
+        <w:t>only</w:t>
+      </w:r>
+      <w:proofErr w:type="spellEnd"/>
+      <w:r>
+        <w:t xml:space="preserve"> HS 6-digits). </w:t>
+      </w:r>
     </w:p>
     <w:p>
       <w:pPr>
@@ -451,13 +993,32 @@
       <w:r>
         <w:t xml:space="preserve"> </w:t>
       </w:r>
-      <w:proofErr w:type="spellStart"/>
-      <w:r>
-        <w:t>price</w:t>
-      </w:r>
-      <w:proofErr w:type="spellEnd"/>
-      <w:r>
-        <w:t xml:space="preserve"> indices</w:t>
+      <w:r>
+        <w:t xml:space="preserve">total </w:t>
+      </w:r>
+      <w:proofErr w:type="spellStart"/>
+      <w:r>
+        <w:t>trade</w:t>
+      </w:r>
+      <w:proofErr w:type="spellEnd"/>
+      <w:r>
+        <w:t xml:space="preserve"> at the right </w:t>
+      </w:r>
+      <w:proofErr w:type="spellStart"/>
+      <w:r>
+        <w:t>level</w:t>
+      </w:r>
+      <w:proofErr w:type="spellEnd"/>
+      <w:r>
+        <w:t xml:space="preserve"> of </w:t>
+      </w:r>
+      <w:proofErr w:type="spellStart"/>
+      <w:r>
+        <w:t>aggregation</w:t>
+      </w:r>
+      <w:proofErr w:type="spellEnd"/>
+      <w:r>
+        <w:t>.</w:t>
       </w:r>
     </w:p>
     <w:p>
@@ -497,6 +1058,9 @@
         <w:t>aggregation</w:t>
       </w:r>
       <w:proofErr w:type="spellEnd"/>
+      <w:r>
+        <w:t>.</w:t>
+      </w:r>
     </w:p>
     <w:p>
       <w:pPr>
@@ -508,10 +1072,7 @@
       </w:pPr>
       <w:proofErr w:type="spellStart"/>
       <w:r>
-        <w:t>Y</w:t>
-      </w:r>
-      <w:r>
-        <w:t>ear</w:t>
+        <w:t>Year</w:t>
       </w:r>
       <w:proofErr w:type="spellEnd"/>
     </w:p>
@@ -542,6 +1103,7 @@
       </w:pPr>
       <w:proofErr w:type="spellStart"/>
       <w:r>
+        <w:lastRenderedPageBreak/>
         <w:t>Year</w:t>
       </w:r>
       <w:proofErr w:type="spellEnd"/>
@@ -580,7 +1142,15 @@
       </w:r>
       <w:proofErr w:type="spellEnd"/>
       <w:r>
-        <w:t xml:space="preserve"> total </w:t>
+        <w:t xml:space="preserve"> </w:t>
+      </w:r>
+      <w:proofErr w:type="spellStart"/>
+      <w:r>
+        <w:t>evolution</w:t>
+      </w:r>
+      <w:proofErr w:type="spellEnd"/>
+      <w:r>
+        <w:t xml:space="preserve"> over time of </w:t>
       </w:r>
       <w:proofErr w:type="spellStart"/>
       <w:r>
@@ -588,7 +1158,344 @@
       </w:r>
       <w:proofErr w:type="spellEnd"/>
       <w:r>
-        <w:t xml:space="preserve"> at the right </w:t>
+        <w:t xml:space="preserve"> in value and in volume (base 100 = 2017)</w:t>
+      </w:r>
+    </w:p>
+    <w:p>
+      <w:r>
+        <w:t xml:space="preserve">Total </w:t>
+      </w:r>
+      <w:proofErr w:type="spellStart"/>
+      <w:r>
+        <w:t>trade</w:t>
+      </w:r>
+      <w:proofErr w:type="spellEnd"/>
+      <w:r>
+        <w:t xml:space="preserve"> and </w:t>
+      </w:r>
+      <w:proofErr w:type="spellStart"/>
+      <w:r>
+        <w:t>weights</w:t>
+      </w:r>
+      <w:proofErr w:type="spellEnd"/>
+      <w:r>
+        <w:t xml:space="preserve"> for the </w:t>
+      </w:r>
+      <w:proofErr w:type="spellStart"/>
+      <w:r>
+        <w:t>price</w:t>
+      </w:r>
+      <w:proofErr w:type="spellEnd"/>
+      <w:r>
+        <w:t xml:space="preserve"> index are NOT </w:t>
+      </w:r>
+      <w:proofErr w:type="spellStart"/>
+      <w:r>
+        <w:t>computed</w:t>
+      </w:r>
+      <w:proofErr w:type="spellEnd"/>
+      <w:r>
+        <w:t xml:space="preserve"> on the </w:t>
+      </w:r>
+      <w:proofErr w:type="spellStart"/>
+      <w:r>
+        <w:t>same</w:t>
+      </w:r>
+      <w:proofErr w:type="spellEnd"/>
+      <w:r>
+        <w:t xml:space="preserve"> </w:t>
+      </w:r>
+      <w:proofErr w:type="spellStart"/>
+      <w:r>
+        <w:t>sample</w:t>
+      </w:r>
+      <w:proofErr w:type="spellEnd"/>
+      <w:r>
+        <w:t xml:space="preserve">, </w:t>
+      </w:r>
+      <w:proofErr w:type="spellStart"/>
+      <w:r>
+        <w:t>because</w:t>
+      </w:r>
+      <w:proofErr w:type="spellEnd"/>
+      <w:r>
+        <w:t xml:space="preserve"> </w:t>
+      </w:r>
+      <w:proofErr w:type="spellStart"/>
+      <w:r>
+        <w:t>price</w:t>
+      </w:r>
+      <w:proofErr w:type="spellEnd"/>
+      <w:r>
+        <w:t xml:space="preserve"> index uses </w:t>
+      </w:r>
+      <w:proofErr w:type="spellStart"/>
+      <w:r>
+        <w:t>only</w:t>
+      </w:r>
+      <w:proofErr w:type="spellEnd"/>
+      <w:r>
+        <w:t xml:space="preserve"> the </w:t>
+      </w:r>
+      <w:proofErr w:type="spellStart"/>
+      <w:r>
+        <w:t>subsample</w:t>
+      </w:r>
+      <w:proofErr w:type="spellEnd"/>
+      <w:r>
+        <w:t xml:space="preserve"> of i-j-k </w:t>
+      </w:r>
+      <w:proofErr w:type="spellStart"/>
+      <w:r>
+        <w:t>present</w:t>
+      </w:r>
+      <w:proofErr w:type="spellEnd"/>
+      <w:r>
+        <w:t xml:space="preserve"> </w:t>
+      </w:r>
+      <w:proofErr w:type="spellStart"/>
+      <w:r>
+        <w:t>both</w:t>
+      </w:r>
+      <w:proofErr w:type="spellEnd"/>
+      <w:r>
+        <w:t xml:space="preserve"> in </w:t>
+      </w:r>
+      <w:proofErr w:type="spellStart"/>
+      <w:r>
+        <w:t>current</w:t>
+      </w:r>
+      <w:proofErr w:type="spellEnd"/>
+      <w:r>
+        <w:t xml:space="preserve"> and </w:t>
+      </w:r>
+      <w:proofErr w:type="spellStart"/>
+      <w:r>
+        <w:t>previous</w:t>
+      </w:r>
+      <w:proofErr w:type="spellEnd"/>
+      <w:r>
+        <w:t xml:space="preserve"> </w:t>
+      </w:r>
+      <w:proofErr w:type="spellStart"/>
+      <w:r>
+        <w:t>period</w:t>
+      </w:r>
+      <w:proofErr w:type="spellEnd"/>
+      <w:r>
+        <w:t xml:space="preserve">. </w:t>
+      </w:r>
+    </w:p>
+    <w:p>
+      <w:pPr>
+        <w:pStyle w:val="Titre1"/>
+      </w:pPr>
+      <w:r>
+        <w:t>Programs</w:t>
+      </w:r>
+    </w:p>
+    <w:p/>
+    <w:p>
+      <w:r>
+        <w:t xml:space="preserve">01_prepare_data : </w:t>
+      </w:r>
+      <w:proofErr w:type="spellStart"/>
+      <w:r>
+        <w:t>creates</w:t>
+      </w:r>
+      <w:proofErr w:type="spellEnd"/>
+      <w:r>
+        <w:t xml:space="preserve"> the </w:t>
+      </w:r>
+      <w:proofErr w:type="spellStart"/>
+      <w:r>
+        <w:t>correspondence</w:t>
+      </w:r>
+      <w:proofErr w:type="spellEnd"/>
+      <w:r>
+        <w:t xml:space="preserve"> tables and a version of BACI </w:t>
+      </w:r>
+      <w:proofErr w:type="spellStart"/>
+      <w:r>
+        <w:t>aggrega</w:t>
+      </w:r>
+      <w:r>
+        <w:t>t</w:t>
+      </w:r>
+      <w:r>
+        <w:t>ed</w:t>
+      </w:r>
+      <w:proofErr w:type="spellEnd"/>
+      <w:r>
+        <w:t xml:space="preserve"> by ISIC_2d </w:t>
+      </w:r>
+    </w:p>
+    <w:p>
+      <w:r>
+        <w:t xml:space="preserve">02_compute_price_indices : </w:t>
+      </w:r>
+      <w:proofErr w:type="spellStart"/>
+      <w:r>
+        <w:t>compute</w:t>
+      </w:r>
+      <w:proofErr w:type="spellEnd"/>
+      <w:r>
+        <w:t xml:space="preserve"> </w:t>
+      </w:r>
+      <w:r>
+        <w:t xml:space="preserve">time </w:t>
+      </w:r>
+      <w:r>
+        <w:t xml:space="preserve">variation of the </w:t>
+      </w:r>
+      <w:proofErr w:type="spellStart"/>
+      <w:r>
+        <w:t>price</w:t>
+      </w:r>
+      <w:proofErr w:type="spellEnd"/>
+      <w:r>
+        <w:t xml:space="preserve"> index </w:t>
+      </w:r>
+    </w:p>
+    <w:p>
+      <w:r>
+        <w:t xml:space="preserve">03_ </w:t>
+      </w:r>
+      <w:proofErr w:type="spellStart"/>
+      <w:r>
+        <w:t>plot_contents</w:t>
+      </w:r>
+      <w:proofErr w:type="spellEnd"/>
+      <w:r>
+        <w:t xml:space="preserve"> : </w:t>
+      </w:r>
+      <w:proofErr w:type="spellStart"/>
+      <w:r>
+        <w:t>make</w:t>
+      </w:r>
+      <w:proofErr w:type="spellEnd"/>
+      <w:r>
+        <w:t xml:space="preserve"> </w:t>
+      </w:r>
+      <w:proofErr w:type="spellStart"/>
+      <w:r>
+        <w:t>some</w:t>
+      </w:r>
+      <w:proofErr w:type="spellEnd"/>
+      <w:r>
+        <w:t xml:space="preserve"> graphs </w:t>
+      </w:r>
+    </w:p>
+    <w:p>
+      <w:r>
+        <w:t>04_</w:t>
+      </w:r>
+      <w:r>
+        <w:t xml:space="preserve">export_clean_data : </w:t>
+      </w:r>
+      <w:proofErr w:type="spellStart"/>
+      <w:r>
+        <w:t>produce</w:t>
+      </w:r>
+      <w:proofErr w:type="spellEnd"/>
+      <w:r>
+        <w:t xml:space="preserve"> the csv </w:t>
+      </w:r>
+      <w:proofErr w:type="spellStart"/>
+      <w:r>
+        <w:t>dataset</w:t>
+      </w:r>
+      <w:proofErr w:type="spellEnd"/>
+      <w:r>
+        <w:t xml:space="preserve"> </w:t>
+      </w:r>
+      <w:proofErr w:type="spellStart"/>
+      <w:r>
+        <w:t>that</w:t>
+      </w:r>
+      <w:proofErr w:type="spellEnd"/>
+      <w:r>
+        <w:t xml:space="preserve"> </w:t>
+      </w:r>
+      <w:proofErr w:type="spellStart"/>
+      <w:r>
+        <w:t>we</w:t>
+      </w:r>
+      <w:proofErr w:type="spellEnd"/>
+      <w:r>
+        <w:t xml:space="preserve"> </w:t>
+      </w:r>
+      <w:proofErr w:type="spellStart"/>
+      <w:r>
+        <w:t>share</w:t>
+      </w:r>
+      <w:proofErr w:type="spellEnd"/>
+      <w:r>
+        <w:t xml:space="preserve"> </w:t>
+      </w:r>
+      <w:proofErr w:type="spellStart"/>
+      <w:r>
+        <w:t>with</w:t>
+      </w:r>
+      <w:proofErr w:type="spellEnd"/>
+      <w:r>
+        <w:t xml:space="preserve"> the world. </w:t>
+      </w:r>
+    </w:p>
+    <w:p>
+      <w:pPr>
+        <w:pStyle w:val="Titre1"/>
+      </w:pPr>
+      <w:proofErr w:type="spellStart"/>
+      <w:r>
+        <w:t>Filtering</w:t>
+      </w:r>
+      <w:proofErr w:type="spellEnd"/>
+      <w:r>
+        <w:t xml:space="preserve"> </w:t>
+      </w:r>
+      <w:proofErr w:type="spellStart"/>
+      <w:r>
+        <w:t>rule</w:t>
+      </w:r>
+      <w:proofErr w:type="spellEnd"/>
+      <w:r>
+        <w:t xml:space="preserve"> : </w:t>
+      </w:r>
+    </w:p>
+    <w:p/>
+    <w:p>
+      <w:proofErr w:type="spellStart"/>
+      <w:r>
+        <w:t>Compute</w:t>
+      </w:r>
+      <w:proofErr w:type="spellEnd"/>
+      <w:r>
+        <w:t xml:space="preserve"> distribution of </w:t>
+      </w:r>
+      <w:proofErr w:type="spellStart"/>
+      <w:r>
+        <w:t>delta_ln_uv</w:t>
+      </w:r>
+      <w:proofErr w:type="spellEnd"/>
+      <w:r>
+        <w:t xml:space="preserve"> at the </w:t>
+      </w:r>
+      <w:proofErr w:type="spellStart"/>
+      <w:r>
+        <w:t>year</w:t>
+      </w:r>
+      <w:proofErr w:type="spellEnd"/>
+      <w:r>
+        <w:t xml:space="preserve"> x </w:t>
+      </w:r>
+      <w:proofErr w:type="spellStart"/>
+      <w:r>
+        <w:t>product</w:t>
+      </w:r>
+      <w:proofErr w:type="spellEnd"/>
+      <w:r>
+        <w:t xml:space="preserve"> </w:t>
       </w:r>
       <w:proofErr w:type="spellStart"/>
       <w:r>
@@ -596,7 +1503,60 @@
       </w:r>
       <w:proofErr w:type="spellEnd"/>
       <w:r>
-        <w:t xml:space="preserve"> of </w:t>
+        <w:t xml:space="preserve"> and </w:t>
+      </w:r>
+      <w:proofErr w:type="spellStart"/>
+      <w:r>
+        <w:t>remove</w:t>
+      </w:r>
+      <w:proofErr w:type="spellEnd"/>
+      <w:r>
+        <w:t xml:space="preserve"> the observations for </w:t>
+      </w:r>
+      <w:proofErr w:type="spellStart"/>
+      <w:r>
+        <w:t>which</w:t>
+      </w:r>
+      <w:proofErr w:type="spellEnd"/>
+      <w:r>
+        <w:t xml:space="preserve"> </w:t>
+      </w:r>
+      <w:proofErr w:type="spellStart"/>
+      <w:r>
+        <w:t>delta_ln_uv</w:t>
+      </w:r>
+      <w:proofErr w:type="spellEnd"/>
+      <w:r>
+        <w:t xml:space="preserve"> </w:t>
+      </w:r>
+      <w:proofErr w:type="spellStart"/>
+      <w:r>
+        <w:t>is</w:t>
+      </w:r>
+      <w:proofErr w:type="spellEnd"/>
+      <w:r>
+        <w:t xml:space="preserve"> not </w:t>
+      </w:r>
+      <w:proofErr w:type="spellStart"/>
+      <w:r>
+        <w:t>between</w:t>
+      </w:r>
+      <w:proofErr w:type="spellEnd"/>
+      <w:r>
+        <w:t xml:space="preserve"> the 5th and 95th percentile. </w:t>
+      </w:r>
+    </w:p>
+    <w:p>
+      <w:pPr>
+        <w:pStyle w:val="Titre1"/>
+      </w:pPr>
+      <w:proofErr w:type="spellStart"/>
+      <w:r>
+        <w:t>Which</w:t>
+      </w:r>
+      <w:proofErr w:type="spellEnd"/>
+      <w:r>
+        <w:t xml:space="preserve"> </w:t>
       </w:r>
       <w:proofErr w:type="spellStart"/>
       <w:r>
@@ -604,105 +1564,6 @@
       </w:r>
       <w:proofErr w:type="spellEnd"/>
       <w:r>
-        <w:t xml:space="preserve">, and </w:t>
-      </w:r>
-      <w:proofErr w:type="spellStart"/>
-      <w:r>
-        <w:t>trade</w:t>
-      </w:r>
-      <w:proofErr w:type="spellEnd"/>
-      <w:r>
-        <w:t xml:space="preserve"> in volume </w:t>
-      </w:r>
-    </w:p>
-    <w:p>
-      <w:pPr>
-        <w:pStyle w:val="Titre1"/>
-      </w:pPr>
-      <w:r>
-        <w:t>Programs</w:t>
-      </w:r>
-    </w:p>
-    <w:p>
-      <w:r>
-        <w:t xml:space="preserve">01_prepare_data : </w:t>
-      </w:r>
-      <w:proofErr w:type="spellStart"/>
-      <w:r>
-        <w:t>creates</w:t>
-      </w:r>
-      <w:proofErr w:type="spellEnd"/>
-      <w:r>
-        <w:t xml:space="preserve"> the </w:t>
-      </w:r>
-      <w:proofErr w:type="spellStart"/>
-      <w:r>
-        <w:t>correspondence</w:t>
-      </w:r>
-      <w:proofErr w:type="spellEnd"/>
-      <w:r>
-        <w:t xml:space="preserve"> tables and a version of BACI </w:t>
-      </w:r>
-      <w:proofErr w:type="spellStart"/>
-      <w:r>
-        <w:t>aggregaed</w:t>
-      </w:r>
-      <w:proofErr w:type="spellEnd"/>
-    </w:p>
-    <w:p>
-      <w:pPr>
-        <w:pStyle w:val="Titre1"/>
-      </w:pPr>
-      <w:proofErr w:type="spellStart"/>
-      <w:r>
-        <w:t>Filtering</w:t>
-      </w:r>
-      <w:proofErr w:type="spellEnd"/>
-      <w:r>
-        <w:t xml:space="preserve"> </w:t>
-      </w:r>
-      <w:proofErr w:type="spellStart"/>
-      <w:r>
-        <w:t>rule</w:t>
-      </w:r>
-      <w:proofErr w:type="spellEnd"/>
-      <w:r>
-        <w:t xml:space="preserve"> : </w:t>
-      </w:r>
-      <w:bookmarkStart w:id="0" w:name="_GoBack"/>
-      <w:bookmarkEnd w:id="0"/>
-    </w:p>
-    <w:p>
-      <w:proofErr w:type="spellStart"/>
-      <w:r>
-        <w:t>Compute</w:t>
-      </w:r>
-      <w:proofErr w:type="spellEnd"/>
-      <w:r>
-        <w:t xml:space="preserve"> distribution of </w:t>
-      </w:r>
-      <w:proofErr w:type="spellStart"/>
-      <w:r>
-        <w:t>delta_ln_uv</w:t>
-      </w:r>
-      <w:proofErr w:type="spellEnd"/>
-      <w:r>
-        <w:t xml:space="preserve"> at the </w:t>
-      </w:r>
-      <w:proofErr w:type="spellStart"/>
-      <w:r>
-        <w:t>year</w:t>
-      </w:r>
-      <w:proofErr w:type="spellEnd"/>
-      <w:r>
-        <w:t xml:space="preserve"> x </w:t>
-      </w:r>
-      <w:proofErr w:type="spellStart"/>
-      <w:r>
-        <w:t>product</w:t>
-      </w:r>
-      <w:proofErr w:type="spellEnd"/>
-      <w:r>
         <w:t xml:space="preserve"> </w:t>
       </w:r>
       <w:proofErr w:type="spellStart"/>
@@ -711,49 +1572,34 @@
       </w:r>
       <w:proofErr w:type="spellEnd"/>
       <w:r>
-        <w:t xml:space="preserve"> and </w:t>
-      </w:r>
-      <w:proofErr w:type="spellStart"/>
-      <w:r>
-        <w:t>remove</w:t>
-      </w:r>
-      <w:proofErr w:type="spellEnd"/>
-      <w:r>
-        <w:t xml:space="preserve"> the observations for </w:t>
-      </w:r>
-      <w:proofErr w:type="spellStart"/>
-      <w:r>
-        <w:t>which</w:t>
-      </w:r>
-      <w:proofErr w:type="spellEnd"/>
-      <w:r>
-        <w:t xml:space="preserve"> </w:t>
-      </w:r>
-      <w:proofErr w:type="spellStart"/>
-      <w:r>
-        <w:t>delta_ln_uv</w:t>
-      </w:r>
-      <w:proofErr w:type="spellEnd"/>
-      <w:r>
-        <w:t xml:space="preserve"> </w:t>
-      </w:r>
-      <w:proofErr w:type="spellStart"/>
-      <w:r>
-        <w:t>is</w:t>
-      </w:r>
-      <w:proofErr w:type="spellEnd"/>
-      <w:r>
-        <w:t xml:space="preserve"> not </w:t>
-      </w:r>
-      <w:proofErr w:type="spellStart"/>
-      <w:r>
-        <w:t>between</w:t>
-      </w:r>
-      <w:proofErr w:type="spellEnd"/>
-      <w:r>
-        <w:t xml:space="preserve"> the 5th and 95th percentile. </w:t>
-      </w:r>
-    </w:p>
+        <w:t xml:space="preserve"> </w:t>
+      </w:r>
+      <w:proofErr w:type="spellStart"/>
+      <w:r>
+        <w:t>should</w:t>
+      </w:r>
+      <w:proofErr w:type="spellEnd"/>
+      <w:r>
+        <w:t xml:space="preserve"> </w:t>
+      </w:r>
+      <w:proofErr w:type="spellStart"/>
+      <w:r>
+        <w:t>we</w:t>
+      </w:r>
+      <w:proofErr w:type="spellEnd"/>
+      <w:r>
+        <w:t xml:space="preserve"> </w:t>
+      </w:r>
+      <w:proofErr w:type="spellStart"/>
+      <w:r>
+        <w:t>choose</w:t>
+      </w:r>
+      <w:proofErr w:type="spellEnd"/>
+      <w:r>
+        <w:t xml:space="preserve"> ? </w:t>
+      </w:r>
+    </w:p>
+    <w:p/>
     <w:p>
       <w:r>
         <w:t xml:space="preserve">The ISIC_2d </w:t>
@@ -910,7 +1756,7 @@
   <w:abstractNum w:abstractNumId="0" w15:restartNumberingAfterBreak="0">
     <w:nsid w:val="364A7114"/>
     <w:multiLevelType w:val="hybridMultilevel"/>
-    <w:tmpl w:val="19E2457E"/>
+    <w:tmpl w:val="7074A270"/>
     <w:lvl w:ilvl="0" w:tplc="040C0011">
       <w:start w:val="1"/>
       <w:numFmt w:val="decimal"/>
@@ -1417,6 +2263,28 @@
       <w:szCs w:val="32"/>
     </w:rPr>
   </w:style>
+  <w:style w:type="paragraph" w:styleId="Titre2">
+    <w:name w:val="heading 2"/>
+    <w:basedOn w:val="Normal"/>
+    <w:next w:val="Normal"/>
+    <w:link w:val="Titre2Car"/>
+    <w:uiPriority w:val="9"/>
+    <w:unhideWhenUsed/>
+    <w:qFormat/>
+    <w:rsid w:val="00667178"/>
+    <w:pPr>
+      <w:keepNext/>
+      <w:keepLines/>
+      <w:spacing w:before="40" w:after="0"/>
+      <w:outlineLvl w:val="1"/>
+    </w:pPr>
+    <w:rPr>
+      <w:rFonts w:asciiTheme="majorHAnsi" w:eastAsiaTheme="majorEastAsia" w:hAnsiTheme="majorHAnsi" w:cstheme="majorBidi"/>
+      <w:color w:val="2E74B5" w:themeColor="accent1" w:themeShade="BF"/>
+      <w:sz w:val="26"/>
+      <w:szCs w:val="26"/>
+    </w:rPr>
+  </w:style>
   <w:style w:type="character" w:default="1" w:styleId="Policepardfaut">
     <w:name w:val="Default Paragraph Font"/>
     <w:uiPriority w:val="1"/>
@@ -1466,6 +2334,19 @@
       <w:color w:val="2E74B5" w:themeColor="accent1" w:themeShade="BF"/>
       <w:sz w:val="32"/>
       <w:szCs w:val="32"/>
+    </w:rPr>
+  </w:style>
+  <w:style w:type="character" w:customStyle="1" w:styleId="Titre2Car">
+    <w:name w:val="Titre 2 Car"/>
+    <w:basedOn w:val="Policepardfaut"/>
+    <w:link w:val="Titre2"/>
+    <w:uiPriority w:val="9"/>
+    <w:rsid w:val="00667178"/>
+    <w:rPr>
+      <w:rFonts w:asciiTheme="majorHAnsi" w:eastAsiaTheme="majorEastAsia" w:hAnsiTheme="majorHAnsi" w:cstheme="majorBidi"/>
+      <w:color w:val="2E74B5" w:themeColor="accent1" w:themeShade="BF"/>
+      <w:sz w:val="26"/>
+      <w:szCs w:val="26"/>
     </w:rPr>
   </w:style>
 </w:styles>

</xml_diff>

<commit_message>
WIP extend to HS1 revision
</commit_message>
<xml_diff>
--- a/doc/notes_dataset.docx
+++ b/doc/notes_dataset.docx
@@ -1800,6 +1800,32 @@
       </w:r>
     </w:p>
     <w:p>
+      <w:r>
+        <w:t xml:space="preserve">Ajouter un total </w:t>
+      </w:r>
+      <w:proofErr w:type="spellStart"/>
+      <w:r>
+        <w:t>manuf</w:t>
+      </w:r>
+      <w:proofErr w:type="spellEnd"/>
+      <w:r>
+        <w:t>.</w:t>
+      </w:r>
+    </w:p>
+    <w:p>
+      <w:r>
+        <w:t>Remplacer par la valeur seuil des 5% pour les observations filtrées. Puis s’il reste des trous boucher avec la moyenne niveau SH 4 chiffres.</w:t>
+      </w:r>
+    </w:p>
+    <w:p>
+      <w:r>
+        <w:t>On opte pour le filtrage non pondéré.</w:t>
+      </w:r>
+    </w:p>
+    <w:p>
+      <w:r>
+        <w:t xml:space="preserve"> </w:t>
+      </w:r>
       <w:bookmarkStart w:id="0" w:name="_GoBack"/>
       <w:bookmarkEnd w:id="0"/>
     </w:p>

</xml_diff>